<commit_message>
updated manuscript styles. Started discussion first 2 paragraphs.
</commit_message>
<xml_diff>
--- a/manuscript/Chapter2-styles.docx
+++ b/manuscript/Chapter2-styles.docx
@@ -6,8 +6,6 @@
       <w:pPr>
         <w:pStyle w:val="Title"/>
       </w:pPr>
-      <w:bookmarkStart w:id="0" w:name="_GoBack"/>
-      <w:bookmarkEnd w:id="0"/>
       <w:r>
         <w:t>Untitled</w:t>
       </w:r>
@@ -30,11 +28,11 @@
       <w:pPr>
         <w:pStyle w:val="Heading2"/>
       </w:pPr>
-      <w:bookmarkStart w:id="1" w:name="r-markdown"/>
+      <w:bookmarkStart w:id="0" w:name="r-markdown"/>
       <w:r>
         <w:t>R Markdown</w:t>
       </w:r>
-      <w:bookmarkEnd w:id="1"/>
+      <w:bookmarkEnd w:id="0"/>
     </w:p>
     <w:p>
       <w:pPr>
@@ -60,7 +58,12 @@
         <w:pStyle w:val="BodyText"/>
       </w:pPr>
       <w:r>
-        <w:t xml:space="preserve">When you click the </w:t>
+        <w:t>W</w:t>
+      </w:r>
+      <w:bookmarkStart w:id="1" w:name="_GoBack"/>
+      <w:bookmarkEnd w:id="1"/>
+      <w:r>
+        <w:t xml:space="preserve">hen you click the </w:t>
       </w:r>
       <w:r>
         <w:rPr>
@@ -179,7 +182,7 @@
       <w:r>
         <w:rPr>
           <w:noProof/>
-          <w:lang w:val="fr-CA" w:eastAsia="fr-CA"/>
+          <w:lang w:val="en-CA" w:eastAsia="en-CA"/>
         </w:rPr>
         <w:lastRenderedPageBreak/>
         <w:drawing>
@@ -979,9 +982,9 @@
     <w:name w:val="Body Text"/>
     <w:basedOn w:val="Normal"/>
     <w:qFormat/>
-    <w:rsid w:val="007A75EF"/>
-    <w:pPr>
-      <w:spacing w:before="180" w:after="180" w:line="360" w:lineRule="auto"/>
+    <w:rsid w:val="00D2280D"/>
+    <w:pPr>
+      <w:spacing w:before="180" w:after="180" w:line="480" w:lineRule="auto"/>
     </w:pPr>
   </w:style>
   <w:style w:type="paragraph" w:customStyle="1" w:styleId="FirstParagraph">

</xml_diff>

<commit_message>
finished 1st draft discussion
</commit_message>
<xml_diff>
--- a/manuscript/Chapter2-styles.docx
+++ b/manuscript/Chapter2-styles.docx
@@ -39,9 +39,14 @@
         <w:pStyle w:val="FirstParagraph"/>
       </w:pPr>
       <w:r>
-        <w:t xml:space="preserve">This is an R Markdown document. Markdown is a simple formatting syntax for authoring HTML, PDF, and MS Word documents. For more details on using R Markdown see </w:t>
-      </w:r>
-      <w:hyperlink r:id="rId7">
+        <w:t>This is an R Markdown document. Markdown is a simp</w:t>
+      </w:r>
+      <w:bookmarkStart w:id="1" w:name="_GoBack"/>
+      <w:bookmarkEnd w:id="1"/>
+      <w:r>
+        <w:t xml:space="preserve">le formatting syntax for authoring HTML, PDF, and MS Word documents. For more details on using R Markdown see </w:t>
+      </w:r>
+      <w:hyperlink r:id="rId8">
         <w:r>
           <w:rPr>
             <w:rStyle w:val="Hyperlink"/>
@@ -58,12 +63,7 @@
         <w:pStyle w:val="BodyText"/>
       </w:pPr>
       <w:r>
-        <w:t>W</w:t>
-      </w:r>
-      <w:bookmarkStart w:id="1" w:name="_GoBack"/>
-      <w:bookmarkEnd w:id="1"/>
-      <w:r>
-        <w:t xml:space="preserve">hen you click the </w:t>
+        <w:t xml:space="preserve">When you click the </w:t>
       </w:r>
       <w:r>
         <w:rPr>
@@ -201,7 +201,7 @@
                     </pic:cNvPicPr>
                   </pic:nvPicPr>
                   <pic:blipFill>
-                    <a:blip r:embed="rId8"/>
+                    <a:blip r:embed="rId9"/>
                     <a:stretch>
                       <a:fillRect/>
                     </a:stretch>
@@ -246,6 +246,7 @@
       </w:r>
     </w:p>
     <w:sectPr>
+      <w:footerReference w:type="default" r:id="rId10"/>
       <w:pgSz w:w="12240" w:h="15840"/>
       <w:pgMar w:top="1417" w:right="1417" w:bottom="1417" w:left="1417" w:header="720" w:footer="720" w:gutter="0"/>
       <w:lnNumType w:countBy="1" w:restart="continuous"/>
@@ -279,6 +280,59 @@
     </w:p>
   </w:endnote>
 </w:endnotes>
+</file>
+
+<file path=word/footer1.xml><?xml version="1.0" encoding="utf-8"?>
+<w:ftr xmlns:wpc="http://schemas.microsoft.com/office/word/2010/wordprocessingCanvas" xmlns:cx="http://schemas.microsoft.com/office/drawing/2014/chartex" xmlns:cx1="http://schemas.microsoft.com/office/drawing/2015/9/8/chartex" xmlns:mc="http://schemas.openxmlformats.org/markup-compatibility/2006" xmlns:o="urn:schemas-microsoft-com:office:office" xmlns:r="http://schemas.openxmlformats.org/officeDocument/2006/relationships" xmlns:m="http://schemas.openxmlformats.org/officeDocument/2006/math" xmlns:v="urn:schemas-microsoft-com:vml" xmlns:wp14="http://schemas.microsoft.com/office/word/2010/wordprocessingDrawing" xmlns:wp="http://schemas.openxmlformats.org/drawingml/2006/wordprocessingDrawing" xmlns:w10="urn:schemas-microsoft-com:office:word" xmlns:w="http://schemas.openxmlformats.org/wordprocessingml/2006/main" xmlns:w14="http://schemas.microsoft.com/office/word/2010/wordml" xmlns:w15="http://schemas.microsoft.com/office/word/2012/wordml" xmlns:w16se="http://schemas.microsoft.com/office/word/2015/wordml/symex" xmlns:wpg="http://schemas.microsoft.com/office/word/2010/wordprocessingGroup" xmlns:wpi="http://schemas.microsoft.com/office/word/2010/wordprocessingInk" xmlns:wne="http://schemas.microsoft.com/office/word/2006/wordml" xmlns:wps="http://schemas.microsoft.com/office/word/2010/wordprocessingShape" mc:Ignorable="w14 w15 w16se wp14">
+  <w:sdt>
+    <w:sdtPr>
+      <w:id w:val="-562791139"/>
+      <w:docPartObj>
+        <w:docPartGallery w:val="Page Numbers (Bottom of Page)"/>
+        <w:docPartUnique/>
+      </w:docPartObj>
+    </w:sdtPr>
+    <w:sdtEndPr>
+      <w:rPr>
+        <w:noProof/>
+      </w:rPr>
+    </w:sdtEndPr>
+    <w:sdtContent>
+      <w:p>
+        <w:pPr>
+          <w:pStyle w:val="Footer"/>
+          <w:jc w:val="right"/>
+        </w:pPr>
+        <w:r>
+          <w:fldChar w:fldCharType="begin"/>
+        </w:r>
+        <w:r>
+          <w:instrText xml:space="preserve"> PAGE   \* MERGEFORMAT </w:instrText>
+        </w:r>
+        <w:r>
+          <w:fldChar w:fldCharType="separate"/>
+        </w:r>
+        <w:r>
+          <w:rPr>
+            <w:noProof/>
+          </w:rPr>
+          <w:t>1</w:t>
+        </w:r>
+        <w:r>
+          <w:rPr>
+            <w:noProof/>
+          </w:rPr>
+          <w:fldChar w:fldCharType="end"/>
+        </w:r>
+      </w:p>
+    </w:sdtContent>
+  </w:sdt>
+  <w:p>
+    <w:pPr>
+      <w:pStyle w:val="Footer"/>
+    </w:pPr>
+  </w:p>
+</w:ftr>
 </file>
 
 <file path=word/footnotes.xml><?xml version="1.0" encoding="utf-8"?>
@@ -447,7 +501,7 @@
     <w:lsdException w:name="footnote text" w:semiHidden="1" w:unhideWhenUsed="1"/>
     <w:lsdException w:name="annotation text" w:semiHidden="1" w:unhideWhenUsed="1"/>
     <w:lsdException w:name="header" w:semiHidden="1" w:unhideWhenUsed="1"/>
-    <w:lsdException w:name="footer" w:semiHidden="1" w:unhideWhenUsed="1"/>
+    <w:lsdException w:name="footer" w:semiHidden="1" w:uiPriority="99" w:unhideWhenUsed="1"/>
     <w:lsdException w:name="index heading" w:semiHidden="1" w:unhideWhenUsed="1"/>
     <w:lsdException w:name="caption" w:semiHidden="1" w:unhideWhenUsed="1"/>
     <w:lsdException w:name="table of figures" w:semiHidden="1" w:unhideWhenUsed="1"/>
@@ -1547,6 +1601,58 @@
     <w:semiHidden/>
     <w:unhideWhenUsed/>
     <w:rsid w:val="00931685"/>
+  </w:style>
+  <w:style w:type="paragraph" w:styleId="Header">
+    <w:name w:val="header"/>
+    <w:basedOn w:val="Normal"/>
+    <w:link w:val="HeaderChar"/>
+    <w:unhideWhenUsed/>
+    <w:rsid w:val="0006249D"/>
+    <w:pPr>
+      <w:tabs>
+        <w:tab w:val="center" w:pos="4703"/>
+        <w:tab w:val="right" w:pos="9406"/>
+      </w:tabs>
+      <w:spacing w:after="0"/>
+    </w:pPr>
+  </w:style>
+  <w:style w:type="character" w:customStyle="1" w:styleId="HeaderChar">
+    <w:name w:val="Header Char"/>
+    <w:basedOn w:val="DefaultParagraphFont"/>
+    <w:link w:val="Header"/>
+    <w:rsid w:val="0006249D"/>
+    <w:rPr>
+      <w:rFonts w:ascii="Times New Roman" w:hAnsi="Times New Roman"/>
+      <w:color w:val="000000" w:themeColor="text1"/>
+      <w:sz w:val="22"/>
+    </w:rPr>
+  </w:style>
+  <w:style w:type="paragraph" w:styleId="Footer">
+    <w:name w:val="footer"/>
+    <w:basedOn w:val="Normal"/>
+    <w:link w:val="FooterChar"/>
+    <w:uiPriority w:val="99"/>
+    <w:unhideWhenUsed/>
+    <w:rsid w:val="0006249D"/>
+    <w:pPr>
+      <w:tabs>
+        <w:tab w:val="center" w:pos="4703"/>
+        <w:tab w:val="right" w:pos="9406"/>
+      </w:tabs>
+      <w:spacing w:after="0"/>
+    </w:pPr>
+  </w:style>
+  <w:style w:type="character" w:customStyle="1" w:styleId="FooterChar">
+    <w:name w:val="Footer Char"/>
+    <w:basedOn w:val="DefaultParagraphFont"/>
+    <w:link w:val="Footer"/>
+    <w:uiPriority w:val="99"/>
+    <w:rsid w:val="0006249D"/>
+    <w:rPr>
+      <w:rFonts w:ascii="Times New Roman" w:hAnsi="Times New Roman"/>
+      <w:color w:val="000000" w:themeColor="text1"/>
+      <w:sz w:val="22"/>
+    </w:rPr>
   </w:style>
 </w:styles>
 </file>
@@ -1867,4 +1973,16 @@
   </a:objectDefaults>
   <a:extraClrSchemeLst/>
 </a:theme>
+</file>
+
+<file path=customXml/item1.xml><?xml version="1.0" encoding="utf-8"?>
+<b:Sources xmlns:b="http://schemas.openxmlformats.org/officeDocument/2006/bibliography" xmlns="http://schemas.openxmlformats.org/officeDocument/2006/bibliography" SelectedStyle="\APASixthEditionOfficeOnline.xsl" StyleName="APA" Version="6"/>
+</file>
+
+<file path=customXml/itemProps1.xml><?xml version="1.0" encoding="utf-8"?>
+<ds:datastoreItem xmlns:ds="http://schemas.openxmlformats.org/officeDocument/2006/customXml" ds:itemID="{F5CAEBC5-661F-44E8-917D-2931579684D8}">
+  <ds:schemaRefs>
+    <ds:schemaRef ds:uri="http://schemas.openxmlformats.org/officeDocument/2006/bibliography"/>
+  </ds:schemaRefs>
+</ds:datastoreItem>
 </file>
</xml_diff>